<commit_message>
added 1 feature | 12/01/2025
</commit_message>
<xml_diff>
--- a/Campus Schedule/Project Functionalities.docx
+++ b/Campus Schedule/Project Functionalities.docx
@@ -1,6 +1,6 @@
 
 <file path=word/document.xml><?xml version="1.0" encoding="utf-8"?>
-<w:document xmlns:wpc="http://schemas.microsoft.com/office/word/2010/wordprocessingCanvas" xmlns:cx="http://schemas.microsoft.com/office/drawing/2014/chartex" xmlns:cx1="http://schemas.microsoft.com/office/drawing/2015/9/8/chartex" xmlns:cx2="http://schemas.microsoft.com/office/drawing/2015/10/21/chartex" xmlns:cx3="http://schemas.microsoft.com/office/drawing/2016/5/9/chartex" xmlns:cx4="http://schemas.microsoft.com/office/drawing/2016/5/10/chartex" xmlns:cx5="http://schemas.microsoft.com/office/drawing/2016/5/11/chartex" xmlns:cx6="http://schemas.microsoft.com/office/drawing/2016/5/12/chartex" xmlns:cx7="http://schemas.microsoft.com/office/drawing/2016/5/13/chartex" xmlns:cx8="http://schemas.microsoft.com/office/drawing/2016/5/14/chartex" xmlns:mc="http://schemas.openxmlformats.org/markup-compatibility/2006" xmlns:aink="http://schemas.microsoft.com/office/drawing/2016/ink" xmlns:am3d="http://schemas.microsoft.com/office/drawing/2017/model3d" xmlns:o="urn:schemas-microsoft-com:office:office" xmlns:oel="http://schemas.microsoft.com/office/2019/extlst" xmlns:r="http://schemas.openxmlformats.org/officeDocument/2006/relationships" xmlns:m="http://schemas.openxmlformats.org/officeDocument/2006/math" xmlns:v="urn:schemas-microsoft-com:vml" xmlns:wp14="http://schemas.microsoft.com/office/word/2010/wordprocessingDrawing" xmlns:wp="http://schemas.openxmlformats.org/drawingml/2006/wordprocessingDrawing" xmlns:w10="urn:schemas-microsoft-com:office:word" xmlns:w="http://schemas.openxmlformats.org/wordprocessingml/2006/main" xmlns:w14="http://schemas.microsoft.com/office/word/2010/wordml" xmlns:w15="http://schemas.microsoft.com/office/word/2012/wordml" xmlns:w16cex="http://schemas.microsoft.com/office/word/2018/wordml/cex" xmlns:w16cid="http://schemas.microsoft.com/office/word/2016/wordml/cid" xmlns:w16="http://schemas.microsoft.com/office/word/2018/wordml" xmlns:w16du="http://schemas.microsoft.com/office/word/2023/wordml/word16du" xmlns:w16sdtdh="http://schemas.microsoft.com/office/word/2020/wordml/sdtdatahash" xmlns:w16se="http://schemas.microsoft.com/office/word/2015/wordml/symex" xmlns:wpg="http://schemas.microsoft.com/office/word/2010/wordprocessingGroup" xmlns:wpi="http://schemas.microsoft.com/office/word/2010/wordprocessingInk" xmlns:wne="http://schemas.microsoft.com/office/word/2006/wordml" xmlns:wps="http://schemas.microsoft.com/office/word/2010/wordprocessingShape" mc:Ignorable="w14 w15 w16se w16cid w16 w16cex w16sdtdh w16du wp14">
+<w:document xmlns:wpc="http://schemas.microsoft.com/office/word/2010/wordprocessingCanvas" xmlns:cx="http://schemas.microsoft.com/office/drawing/2014/chartex" xmlns:cx1="http://schemas.microsoft.com/office/drawing/2015/9/8/chartex" xmlns:cx2="http://schemas.microsoft.com/office/drawing/2015/10/21/chartex" xmlns:cx3="http://schemas.microsoft.com/office/drawing/2016/5/9/chartex" xmlns:cx4="http://schemas.microsoft.com/office/drawing/2016/5/10/chartex" xmlns:cx5="http://schemas.microsoft.com/office/drawing/2016/5/11/chartex" xmlns:cx6="http://schemas.microsoft.com/office/drawing/2016/5/12/chartex" xmlns:cx7="http://schemas.microsoft.com/office/drawing/2016/5/13/chartex" xmlns:cx8="http://schemas.microsoft.com/office/drawing/2016/5/14/chartex" xmlns:mc="http://schemas.openxmlformats.org/markup-compatibility/2006" xmlns:aink="http://schemas.microsoft.com/office/drawing/2016/ink" xmlns:am3d="http://schemas.microsoft.com/office/drawing/2017/model3d" xmlns:o="urn:schemas-microsoft-com:office:office" xmlns:oel="http://schemas.microsoft.com/office/2019/extlst" xmlns:r="http://schemas.openxmlformats.org/officeDocument/2006/relationships" xmlns:m="http://schemas.openxmlformats.org/officeDocument/2006/math" xmlns:v="urn:schemas-microsoft-com:vml" xmlns:wp14="http://schemas.microsoft.com/office/word/2010/wordprocessingDrawing" xmlns:wp="http://schemas.openxmlformats.org/drawingml/2006/wordprocessingDrawing" xmlns:w10="urn:schemas-microsoft-com:office:word" xmlns:w="http://schemas.openxmlformats.org/wordprocessingml/2006/main" xmlns:w14="http://schemas.microsoft.com/office/word/2010/wordml" xmlns:w15="http://schemas.microsoft.com/office/word/2012/wordml" xmlns:w16cex="http://schemas.microsoft.com/office/word/2018/wordml/cex" xmlns:w16cid="http://schemas.microsoft.com/office/word/2016/wordml/cid" xmlns:w16="http://schemas.microsoft.com/office/word/2018/wordml" xmlns:w16du="http://schemas.microsoft.com/office/word/2023/wordml/word16du" xmlns:w16sdtdh="http://schemas.microsoft.com/office/word/2020/wordml/sdtdatahash" xmlns:w16sdtfl="http://schemas.microsoft.com/office/word/2024/wordml/sdtformatlock" xmlns:w16se="http://schemas.microsoft.com/office/word/2015/wordml/symex" xmlns:wpg="http://schemas.microsoft.com/office/word/2010/wordprocessingGroup" xmlns:wpi="http://schemas.microsoft.com/office/word/2010/wordprocessingInk" xmlns:wne="http://schemas.microsoft.com/office/word/2006/wordml" xmlns:wps="http://schemas.microsoft.com/office/word/2010/wordprocessingShape" mc:Ignorable="w14 w15 w16se w16cid w16 w16cex w16sdtdh w16sdtfl w16du wp14">
   <w:body>
     <w:p>
       <w:pPr>
@@ -145,8 +145,6 @@
         </w:numPr>
         <w:rPr>
           <w:rFonts w:cstheme="minorHAnsi"/>
-          <w:b/>
-          <w:bCs/>
           <w:sz w:val="24"/>
           <w:szCs w:val="24"/>
         </w:rPr>
@@ -164,8 +162,6 @@
       <w:r>
         <w:rPr>
           <w:rFonts w:cstheme="minorHAnsi"/>
-          <w:b/>
-          <w:bCs/>
           <w:sz w:val="24"/>
           <w:szCs w:val="24"/>
         </w:rPr>
@@ -174,8 +170,6 @@
       <w:r>
         <w:rPr>
           <w:rFonts w:cstheme="minorHAnsi"/>
-          <w:b/>
-          <w:bCs/>
           <w:sz w:val="24"/>
           <w:szCs w:val="24"/>
         </w:rPr>
@@ -184,8 +178,6 @@
       <w:r>
         <w:rPr>
           <w:rFonts w:cstheme="minorHAnsi"/>
-          <w:b/>
-          <w:bCs/>
           <w:sz w:val="24"/>
           <w:szCs w:val="24"/>
         </w:rPr>
@@ -194,8 +186,6 @@
       <w:r>
         <w:rPr>
           <w:rFonts w:cstheme="minorHAnsi"/>
-          <w:b/>
-          <w:bCs/>
           <w:sz w:val="24"/>
           <w:szCs w:val="24"/>
         </w:rPr>
@@ -204,18 +194,14 @@
       <w:r>
         <w:rPr>
           <w:rFonts w:cstheme="minorHAnsi"/>
-          <w:b/>
-          <w:bCs/>
-          <w:sz w:val="24"/>
-          <w:szCs w:val="24"/>
-        </w:rPr>
-        <w:t>users data will</w:t>
-      </w:r>
-      <w:r>
-        <w:rPr>
-          <w:rFonts w:cstheme="minorHAnsi"/>
-          <w:b/>
-          <w:bCs/>
+          <w:sz w:val="24"/>
+          <w:szCs w:val="24"/>
+        </w:rPr>
+        <w:t>user data will</w:t>
+      </w:r>
+      <w:r>
+        <w:rPr>
+          <w:rFonts w:cstheme="minorHAnsi"/>
           <w:sz w:val="24"/>
           <w:szCs w:val="24"/>
         </w:rPr>
@@ -224,8 +210,6 @@
       <w:r>
         <w:rPr>
           <w:rFonts w:cstheme="minorHAnsi"/>
-          <w:b/>
-          <w:bCs/>
           <w:sz w:val="24"/>
           <w:szCs w:val="24"/>
         </w:rPr>
@@ -234,8 +218,6 @@
       <w:r>
         <w:rPr>
           <w:rFonts w:cstheme="minorHAnsi"/>
-          <w:b/>
-          <w:bCs/>
           <w:sz w:val="24"/>
           <w:szCs w:val="24"/>
         </w:rPr>
@@ -244,8 +226,6 @@
       <w:r>
         <w:rPr>
           <w:rFonts w:cstheme="minorHAnsi"/>
-          <w:b/>
-          <w:bCs/>
           <w:sz w:val="24"/>
           <w:szCs w:val="24"/>
         </w:rPr>
@@ -285,7 +265,15 @@
           <w:sz w:val="24"/>
           <w:szCs w:val="24"/>
         </w:rPr>
-        <w:t>: after sign in, users saved data will be loaded.</w:t>
+        <w:t xml:space="preserve">: </w:t>
+      </w:r>
+      <w:r>
+        <w:rPr>
+          <w:rFonts w:cstheme="minorHAnsi"/>
+          <w:sz w:val="24"/>
+          <w:szCs w:val="24"/>
+        </w:rPr>
+        <w:t>after sign in, users saved data will be loaded.</w:t>
       </w:r>
     </w:p>
     <w:p>
@@ -297,21 +285,27 @@
         </w:numPr>
         <w:rPr>
           <w:rFonts w:cstheme="minorHAnsi"/>
-          <w:b/>
-          <w:bCs/>
-          <w:sz w:val="24"/>
-          <w:szCs w:val="24"/>
-        </w:rPr>
-      </w:pPr>
-      <w:r>
-        <w:rPr>
-          <w:rFonts w:cstheme="minorHAnsi"/>
-          <w:b/>
-          <w:bCs/>
-          <w:sz w:val="24"/>
-          <w:szCs w:val="24"/>
-        </w:rPr>
-        <w:t>Calendar: General English calendar will be shown into the application.</w:t>
+          <w:sz w:val="24"/>
+          <w:szCs w:val="24"/>
+        </w:rPr>
+      </w:pPr>
+      <w:r>
+        <w:rPr>
+          <w:rFonts w:cstheme="minorHAnsi"/>
+          <w:b/>
+          <w:bCs/>
+          <w:sz w:val="24"/>
+          <w:szCs w:val="24"/>
+        </w:rPr>
+        <w:t xml:space="preserve">Calendar: </w:t>
+      </w:r>
+      <w:r>
+        <w:rPr>
+          <w:rFonts w:cstheme="minorHAnsi"/>
+          <w:sz w:val="24"/>
+          <w:szCs w:val="24"/>
+        </w:rPr>
+        <w:t>General English calendar will be shown into the application.</w:t>
       </w:r>
     </w:p>
     <w:p>
@@ -337,17 +331,33 @@
           <w:sz w:val="24"/>
           <w:szCs w:val="24"/>
         </w:rPr>
-        <w:t>See Routine (main feature): students can see their weekly class routine/ faculty can see their weekly routine</w:t>
-      </w:r>
-      <w:r>
-        <w:rPr>
-          <w:rFonts w:cstheme="minorHAnsi"/>
-          <w:b/>
-          <w:bCs/>
-          <w:sz w:val="24"/>
-          <w:szCs w:val="24"/>
-        </w:rPr>
-        <w:t>. [class routine, midterm and final exam routine]</w:t>
+        <w:t xml:space="preserve">See Routine (main feature): </w:t>
+      </w:r>
+      <w:r>
+        <w:rPr>
+          <w:rFonts w:cstheme="minorHAnsi"/>
+          <w:sz w:val="24"/>
+          <w:szCs w:val="24"/>
+        </w:rPr>
+        <w:t>students can see their weekly class routine/ faculty can see their weekly routine</w:t>
+      </w:r>
+      <w:r>
+        <w:rPr>
+          <w:rFonts w:cstheme="minorHAnsi"/>
+          <w:sz w:val="24"/>
+          <w:szCs w:val="24"/>
+        </w:rPr>
+        <w:t>.</w:t>
+      </w:r>
+      <w:r>
+        <w:rPr>
+          <w:rFonts w:cstheme="minorHAnsi"/>
+          <w:b/>
+          <w:bCs/>
+          <w:sz w:val="24"/>
+          <w:szCs w:val="24"/>
+        </w:rPr>
+        <w:t xml:space="preserve"> [class routine, midterm and final exam routine]</w:t>
       </w:r>
     </w:p>
     <w:p>
@@ -398,62 +408,46 @@
       <w:r>
         <w:rPr>
           <w:rFonts w:cstheme="minorHAnsi"/>
-          <w:b/>
-          <w:bCs/>
-          <w:sz w:val="24"/>
-          <w:szCs w:val="24"/>
-        </w:rPr>
-        <w:t>U</w:t>
-      </w:r>
-      <w:r>
-        <w:rPr>
-          <w:rFonts w:cstheme="minorHAnsi"/>
-          <w:b/>
-          <w:bCs/>
-          <w:sz w:val="24"/>
-          <w:szCs w:val="24"/>
-        </w:rPr>
-        <w:t>ser</w:t>
-      </w:r>
-      <w:r>
-        <w:rPr>
-          <w:rFonts w:cstheme="minorHAnsi"/>
-          <w:b/>
-          <w:bCs/>
-          <w:sz w:val="24"/>
-          <w:szCs w:val="24"/>
-        </w:rPr>
-        <w:t>s</w:t>
-      </w:r>
-      <w:r>
-        <w:rPr>
-          <w:rFonts w:cstheme="minorHAnsi"/>
-          <w:b/>
-          <w:bCs/>
-          <w:sz w:val="24"/>
-          <w:szCs w:val="24"/>
-        </w:rPr>
-        <w:t xml:space="preserve"> will receive notifications 30 minutes and 10 minutes before their class</w:t>
-      </w:r>
-      <w:r>
-        <w:rPr>
-          <w:rFonts w:cstheme="minorHAnsi"/>
-          <w:b/>
-          <w:bCs/>
-          <w:sz w:val="24"/>
-          <w:szCs w:val="24"/>
-        </w:rPr>
-        <w:t>/event/task</w:t>
-      </w:r>
-      <w:r>
-        <w:rPr>
-          <w:rFonts w:cstheme="minorHAnsi"/>
-          <w:b/>
-          <w:bCs/>
-          <w:sz w:val="24"/>
-          <w:szCs w:val="24"/>
-        </w:rPr>
-        <w:t xml:space="preserve"> starts.</w:t>
+          <w:sz w:val="24"/>
+          <w:szCs w:val="24"/>
+        </w:rPr>
+        <w:t xml:space="preserve">Users will receive notifications </w:t>
+      </w:r>
+      <w:r>
+        <w:rPr>
+          <w:rFonts w:cstheme="minorHAnsi"/>
+          <w:b/>
+          <w:bCs/>
+          <w:sz w:val="24"/>
+          <w:szCs w:val="24"/>
+        </w:rPr>
+        <w:t>30 minutes</w:t>
+      </w:r>
+      <w:r>
+        <w:rPr>
+          <w:rFonts w:cstheme="minorHAnsi"/>
+          <w:sz w:val="24"/>
+          <w:szCs w:val="24"/>
+        </w:rPr>
+        <w:t xml:space="preserve"> and </w:t>
+      </w:r>
+      <w:r>
+        <w:rPr>
+          <w:rFonts w:cstheme="minorHAnsi"/>
+          <w:b/>
+          <w:bCs/>
+          <w:sz w:val="24"/>
+          <w:szCs w:val="24"/>
+        </w:rPr>
+        <w:t>10 minutes</w:t>
+      </w:r>
+      <w:r>
+        <w:rPr>
+          <w:rFonts w:cstheme="minorHAnsi"/>
+          <w:sz w:val="24"/>
+          <w:szCs w:val="24"/>
+        </w:rPr>
+        <w:t xml:space="preserve"> before their class/event/task starts.</w:t>
       </w:r>
     </w:p>
     <w:p>
@@ -465,27 +459,31 @@
         </w:numPr>
         <w:rPr>
           <w:rFonts w:cstheme="minorHAnsi"/>
-          <w:b/>
-          <w:bCs/>
-          <w:sz w:val="24"/>
-          <w:szCs w:val="24"/>
-        </w:rPr>
-      </w:pPr>
-      <w:r>
-        <w:rPr>
-          <w:rFonts w:cstheme="minorHAnsi"/>
-          <w:b/>
-          <w:bCs/>
-          <w:sz w:val="24"/>
-          <w:szCs w:val="24"/>
-        </w:rPr>
-        <w:t xml:space="preserve">Custom event/task creation: Users also can create custom event or task for their own. </w:t>
-      </w:r>
-      <w:r>
-        <w:rPr>
-          <w:rFonts w:cstheme="minorHAnsi"/>
-          <w:b/>
-          <w:bCs/>
+          <w:sz w:val="24"/>
+          <w:szCs w:val="24"/>
+        </w:rPr>
+      </w:pPr>
+      <w:r>
+        <w:rPr>
+          <w:rFonts w:cstheme="minorHAnsi"/>
+          <w:b/>
+          <w:bCs/>
+          <w:sz w:val="24"/>
+          <w:szCs w:val="24"/>
+        </w:rPr>
+        <w:t xml:space="preserve">Custom event/task creation: </w:t>
+      </w:r>
+      <w:r>
+        <w:rPr>
+          <w:rFonts w:cstheme="minorHAnsi"/>
+          <w:sz w:val="24"/>
+          <w:szCs w:val="24"/>
+        </w:rPr>
+        <w:t xml:space="preserve">Users also can create custom event or task for their own. </w:t>
+      </w:r>
+      <w:r>
+        <w:rPr>
+          <w:rFonts w:cstheme="minorHAnsi"/>
           <w:sz w:val="24"/>
           <w:szCs w:val="24"/>
         </w:rPr>
@@ -494,8 +492,6 @@
       <w:r>
         <w:rPr>
           <w:rFonts w:cstheme="minorHAnsi"/>
-          <w:b/>
-          <w:bCs/>
           <w:sz w:val="24"/>
           <w:szCs w:val="24"/>
         </w:rPr>
@@ -504,8 +500,6 @@
       <w:r>
         <w:rPr>
           <w:rFonts w:cstheme="minorHAnsi"/>
-          <w:b/>
-          <w:bCs/>
           <w:sz w:val="24"/>
           <w:szCs w:val="24"/>
         </w:rPr>
@@ -669,7 +663,15 @@
           <w:sz w:val="24"/>
           <w:szCs w:val="24"/>
         </w:rPr>
-        <w:t>Task completion and deletion system: after creating custom task, when users finish that task, they can mark complete to complete that task. Users can edit their custom task as well. They also delete their custom task.</w:t>
+        <w:t xml:space="preserve">Task completion and deletion system: </w:t>
+      </w:r>
+      <w:r>
+        <w:rPr>
+          <w:rFonts w:cstheme="minorHAnsi"/>
+          <w:sz w:val="24"/>
+          <w:szCs w:val="24"/>
+        </w:rPr>
+        <w:t>after creating custom task, when users finish that task, they can mark complete to complete that task. Users can edit their custom task as well. They also delete their custom task.</w:t>
       </w:r>
     </w:p>
     <w:p>
@@ -681,21 +683,27 @@
         </w:numPr>
         <w:rPr>
           <w:rFonts w:cstheme="minorHAnsi"/>
-          <w:b/>
-          <w:bCs/>
-          <w:sz w:val="24"/>
-          <w:szCs w:val="24"/>
-        </w:rPr>
-      </w:pPr>
-      <w:r>
-        <w:rPr>
-          <w:rFonts w:cstheme="minorHAnsi"/>
-          <w:b/>
-          <w:bCs/>
-          <w:sz w:val="24"/>
-          <w:szCs w:val="24"/>
-        </w:rPr>
-        <w:t>Reminder: Users can create reminder with title and what time they want to take that reminder. Reminder will remind them exactly on time with notification.</w:t>
+          <w:sz w:val="24"/>
+          <w:szCs w:val="24"/>
+        </w:rPr>
+      </w:pPr>
+      <w:r>
+        <w:rPr>
+          <w:rFonts w:cstheme="minorHAnsi"/>
+          <w:b/>
+          <w:bCs/>
+          <w:sz w:val="24"/>
+          <w:szCs w:val="24"/>
+        </w:rPr>
+        <w:t xml:space="preserve">Reminder: </w:t>
+      </w:r>
+      <w:r>
+        <w:rPr>
+          <w:rFonts w:cstheme="minorHAnsi"/>
+          <w:sz w:val="24"/>
+          <w:szCs w:val="24"/>
+        </w:rPr>
+        <w:t>Users can create reminder with title and what time they want to take that reminder. Reminder will remind them exactly on time with notification.</w:t>
       </w:r>
     </w:p>
     <w:p>
@@ -707,27 +715,31 @@
         </w:numPr>
         <w:rPr>
           <w:rFonts w:cstheme="minorHAnsi"/>
-          <w:b/>
-          <w:bCs/>
-          <w:sz w:val="24"/>
-          <w:szCs w:val="24"/>
-        </w:rPr>
-      </w:pPr>
-      <w:r>
-        <w:rPr>
-          <w:rFonts w:cstheme="minorHAnsi"/>
-          <w:b/>
-          <w:bCs/>
-          <w:sz w:val="24"/>
-          <w:szCs w:val="24"/>
-        </w:rPr>
-        <w:t xml:space="preserve">Groups for custom event/task: Users can create groups for keep their custom events/tasks. </w:t>
-      </w:r>
-      <w:r>
-        <w:rPr>
-          <w:rFonts w:cstheme="minorHAnsi"/>
-          <w:b/>
-          <w:bCs/>
+          <w:sz w:val="24"/>
+          <w:szCs w:val="24"/>
+        </w:rPr>
+      </w:pPr>
+      <w:r>
+        <w:rPr>
+          <w:rFonts w:cstheme="minorHAnsi"/>
+          <w:b/>
+          <w:bCs/>
+          <w:sz w:val="24"/>
+          <w:szCs w:val="24"/>
+        </w:rPr>
+        <w:t xml:space="preserve">Groups for custom event/task: </w:t>
+      </w:r>
+      <w:r>
+        <w:rPr>
+          <w:rFonts w:cstheme="minorHAnsi"/>
+          <w:sz w:val="24"/>
+          <w:szCs w:val="24"/>
+        </w:rPr>
+        <w:t xml:space="preserve">Users can create groups for keep their custom events/tasks. </w:t>
+      </w:r>
+      <w:r>
+        <w:rPr>
+          <w:rFonts w:cstheme="minorHAnsi"/>
           <w:sz w:val="24"/>
           <w:szCs w:val="24"/>
         </w:rPr>
@@ -758,6 +770,39 @@
           <w:szCs w:val="24"/>
         </w:rPr>
         <w:t>Sign out.</w:t>
+      </w:r>
+    </w:p>
+    <w:p>
+      <w:pPr>
+        <w:pStyle w:val="ListParagraph"/>
+        <w:numPr>
+          <w:ilvl w:val="0"/>
+          <w:numId w:val="1"/>
+        </w:numPr>
+        <w:rPr>
+          <w:rFonts w:cstheme="minorHAnsi"/>
+          <w:b/>
+          <w:bCs/>
+          <w:sz w:val="24"/>
+          <w:szCs w:val="24"/>
+        </w:rPr>
+      </w:pPr>
+      <w:r>
+        <w:rPr>
+          <w:rStyle w:val="notion-enable-hover"/>
+          <w:b/>
+          <w:bCs/>
+          <w:sz w:val="24"/>
+          <w:szCs w:val="24"/>
+        </w:rPr>
+        <w:t>Notify users of routine updates:</w:t>
+      </w:r>
+      <w:r>
+        <w:rPr>
+          <w:sz w:val="24"/>
+          <w:szCs w:val="24"/>
+        </w:rPr>
+        <w:t xml:space="preserve"> A notification will send/show when routine will be updated by developer.</w:t>
       </w:r>
     </w:p>
     <w:p>
@@ -782,12 +827,12 @@
 </file>
 
 <file path=word/numbering.xml><?xml version="1.0" encoding="utf-8"?>
-<w:numbering xmlns:wpc="http://schemas.microsoft.com/office/word/2010/wordprocessingCanvas" xmlns:cx="http://schemas.microsoft.com/office/drawing/2014/chartex" xmlns:cx1="http://schemas.microsoft.com/office/drawing/2015/9/8/chartex" xmlns:cx2="http://schemas.microsoft.com/office/drawing/2015/10/21/chartex" xmlns:cx3="http://schemas.microsoft.com/office/drawing/2016/5/9/chartex" xmlns:cx4="http://schemas.microsoft.com/office/drawing/2016/5/10/chartex" xmlns:cx5="http://schemas.microsoft.com/office/drawing/2016/5/11/chartex" xmlns:cx6="http://schemas.microsoft.com/office/drawing/2016/5/12/chartex" xmlns:cx7="http://schemas.microsoft.com/office/drawing/2016/5/13/chartex" xmlns:cx8="http://schemas.microsoft.com/office/drawing/2016/5/14/chartex" xmlns:mc="http://schemas.openxmlformats.org/markup-compatibility/2006" xmlns:aink="http://schemas.microsoft.com/office/drawing/2016/ink" xmlns:am3d="http://schemas.microsoft.com/office/drawing/2017/model3d" xmlns:o="urn:schemas-microsoft-com:office:office" xmlns:oel="http://schemas.microsoft.com/office/2019/extlst" xmlns:r="http://schemas.openxmlformats.org/officeDocument/2006/relationships" xmlns:m="http://schemas.openxmlformats.org/officeDocument/2006/math" xmlns:v="urn:schemas-microsoft-com:vml" xmlns:wp14="http://schemas.microsoft.com/office/word/2010/wordprocessingDrawing" xmlns:wp="http://schemas.openxmlformats.org/drawingml/2006/wordprocessingDrawing" xmlns:w10="urn:schemas-microsoft-com:office:word" xmlns:w="http://schemas.openxmlformats.org/wordprocessingml/2006/main" xmlns:w14="http://schemas.microsoft.com/office/word/2010/wordml" xmlns:w15="http://schemas.microsoft.com/office/word/2012/wordml" xmlns:w16cex="http://schemas.microsoft.com/office/word/2018/wordml/cex" xmlns:w16cid="http://schemas.microsoft.com/office/word/2016/wordml/cid" xmlns:w16="http://schemas.microsoft.com/office/word/2018/wordml" xmlns:w16du="http://schemas.microsoft.com/office/word/2023/wordml/word16du" xmlns:w16sdtdh="http://schemas.microsoft.com/office/word/2020/wordml/sdtdatahash" xmlns:w16se="http://schemas.microsoft.com/office/word/2015/wordml/symex" xmlns:wpg="http://schemas.microsoft.com/office/word/2010/wordprocessingGroup" xmlns:wpi="http://schemas.microsoft.com/office/word/2010/wordprocessingInk" xmlns:wne="http://schemas.microsoft.com/office/word/2006/wordml" xmlns:wps="http://schemas.microsoft.com/office/word/2010/wordprocessingShape" mc:Ignorable="w14 w15 w16se w16cid w16 w16cex w16sdtdh w16du wp14">
+<w:numbering xmlns:wpc="http://schemas.microsoft.com/office/word/2010/wordprocessingCanvas" xmlns:cx="http://schemas.microsoft.com/office/drawing/2014/chartex" xmlns:cx1="http://schemas.microsoft.com/office/drawing/2015/9/8/chartex" xmlns:cx2="http://schemas.microsoft.com/office/drawing/2015/10/21/chartex" xmlns:cx3="http://schemas.microsoft.com/office/drawing/2016/5/9/chartex" xmlns:cx4="http://schemas.microsoft.com/office/drawing/2016/5/10/chartex" xmlns:cx5="http://schemas.microsoft.com/office/drawing/2016/5/11/chartex" xmlns:cx6="http://schemas.microsoft.com/office/drawing/2016/5/12/chartex" xmlns:cx7="http://schemas.microsoft.com/office/drawing/2016/5/13/chartex" xmlns:cx8="http://schemas.microsoft.com/office/drawing/2016/5/14/chartex" xmlns:mc="http://schemas.openxmlformats.org/markup-compatibility/2006" xmlns:aink="http://schemas.microsoft.com/office/drawing/2016/ink" xmlns:am3d="http://schemas.microsoft.com/office/drawing/2017/model3d" xmlns:o="urn:schemas-microsoft-com:office:office" xmlns:oel="http://schemas.microsoft.com/office/2019/extlst" xmlns:r="http://schemas.openxmlformats.org/officeDocument/2006/relationships" xmlns:m="http://schemas.openxmlformats.org/officeDocument/2006/math" xmlns:v="urn:schemas-microsoft-com:vml" xmlns:wp14="http://schemas.microsoft.com/office/word/2010/wordprocessingDrawing" xmlns:wp="http://schemas.openxmlformats.org/drawingml/2006/wordprocessingDrawing" xmlns:w10="urn:schemas-microsoft-com:office:word" xmlns:w="http://schemas.openxmlformats.org/wordprocessingml/2006/main" xmlns:w14="http://schemas.microsoft.com/office/word/2010/wordml" xmlns:w15="http://schemas.microsoft.com/office/word/2012/wordml" xmlns:w16cex="http://schemas.microsoft.com/office/word/2018/wordml/cex" xmlns:w16cid="http://schemas.microsoft.com/office/word/2016/wordml/cid" xmlns:w16="http://schemas.microsoft.com/office/word/2018/wordml" xmlns:w16du="http://schemas.microsoft.com/office/word/2023/wordml/word16du" xmlns:w16sdtdh="http://schemas.microsoft.com/office/word/2020/wordml/sdtdatahash" xmlns:w16sdtfl="http://schemas.microsoft.com/office/word/2024/wordml/sdtformatlock" xmlns:w16se="http://schemas.microsoft.com/office/word/2015/wordml/symex" xmlns:wpg="http://schemas.microsoft.com/office/word/2010/wordprocessingGroup" xmlns:wpi="http://schemas.microsoft.com/office/word/2010/wordprocessingInk" xmlns:wne="http://schemas.microsoft.com/office/word/2006/wordml" xmlns:wps="http://schemas.microsoft.com/office/word/2010/wordprocessingShape" mc:Ignorable="w14 w15 w16se w16cid w16 w16cex w16sdtdh w16sdtfl w16du wp14">
   <w:abstractNum w:abstractNumId="0" w15:restartNumberingAfterBreak="0">
     <w:nsid w:val="598B0227"/>
     <w:multiLevelType w:val="hybridMultilevel"/>
-    <w:tmpl w:val="E4FA05BA"/>
-    <w:lvl w:ilvl="0" w:tplc="0409000F">
+    <w:tmpl w:val="23E2002C"/>
+    <w:lvl w:ilvl="0" w:tplc="E182D242">
       <w:start w:val="1"/>
       <w:numFmt w:val="decimal"/>
       <w:lvlText w:val="%1."/>
@@ -795,6 +840,10 @@
       <w:pPr>
         <w:ind w:left="720" w:hanging="360"/>
       </w:pPr>
+      <w:rPr>
+        <w:b/>
+        <w:bCs/>
+      </w:rPr>
     </w:lvl>
     <w:lvl w:ilvl="1" w:tplc="04090019">
       <w:start w:val="1"/>
@@ -879,7 +928,7 @@
 </file>
 
 <file path=word/styles.xml><?xml version="1.0" encoding="utf-8"?>
-<w:styles xmlns:mc="http://schemas.openxmlformats.org/markup-compatibility/2006" xmlns:r="http://schemas.openxmlformats.org/officeDocument/2006/relationships" xmlns:w="http://schemas.openxmlformats.org/wordprocessingml/2006/main" xmlns:w14="http://schemas.microsoft.com/office/word/2010/wordml" xmlns:w15="http://schemas.microsoft.com/office/word/2012/wordml" xmlns:w16cex="http://schemas.microsoft.com/office/word/2018/wordml/cex" xmlns:w16cid="http://schemas.microsoft.com/office/word/2016/wordml/cid" xmlns:w16="http://schemas.microsoft.com/office/word/2018/wordml" xmlns:w16du="http://schemas.microsoft.com/office/word/2023/wordml/word16du" xmlns:w16sdtdh="http://schemas.microsoft.com/office/word/2020/wordml/sdtdatahash" xmlns:w16se="http://schemas.microsoft.com/office/word/2015/wordml/symex" mc:Ignorable="w14 w15 w16se w16cid w16 w16cex w16sdtdh w16du">
+<w:styles xmlns:mc="http://schemas.openxmlformats.org/markup-compatibility/2006" xmlns:r="http://schemas.openxmlformats.org/officeDocument/2006/relationships" xmlns:w="http://schemas.openxmlformats.org/wordprocessingml/2006/main" xmlns:w14="http://schemas.microsoft.com/office/word/2010/wordml" xmlns:w15="http://schemas.microsoft.com/office/word/2012/wordml" xmlns:w16cex="http://schemas.microsoft.com/office/word/2018/wordml/cex" xmlns:w16cid="http://schemas.microsoft.com/office/word/2016/wordml/cid" xmlns:w16="http://schemas.microsoft.com/office/word/2018/wordml" xmlns:w16du="http://schemas.microsoft.com/office/word/2023/wordml/word16du" xmlns:w16sdtdh="http://schemas.microsoft.com/office/word/2020/wordml/sdtdatahash" xmlns:w16sdtfl="http://schemas.microsoft.com/office/word/2024/wordml/sdtformatlock" xmlns:w16se="http://schemas.microsoft.com/office/word/2015/wordml/symex" mc:Ignorable="w14 w15 w16se w16cid w16 w16cex w16sdtdh w16sdtfl w16du">
   <w:docDefaults>
     <w:rPrDefault>
       <w:rPr>
@@ -1282,7 +1331,6 @@
   <w:style w:type="character" w:default="1" w:styleId="DefaultParagraphFont">
     <w:name w:val="Default Paragraph Font"/>
     <w:uiPriority w:val="1"/>
-    <w:semiHidden/>
     <w:unhideWhenUsed/>
   </w:style>
   <w:style w:type="table" w:default="1" w:styleId="TableNormal">
@@ -1316,6 +1364,11 @@
       <w:ind w:left="720"/>
       <w:contextualSpacing/>
     </w:pPr>
+  </w:style>
+  <w:style w:type="character" w:customStyle="1" w:styleId="notion-enable-hover">
+    <w:name w:val="notion-enable-hover"/>
+    <w:basedOn w:val="DefaultParagraphFont"/>
+    <w:rsid w:val="00C1504D"/>
   </w:style>
 </w:styles>
 </file>

</xml_diff>